<commit_message>
classes and objects started
</commit_message>
<xml_diff>
--- a/Notes/PHP Notes.docx
+++ b/Notes/PHP Notes.docx
@@ -14,6 +14,17 @@
           <w:u w:val="single"/>
         </w:rPr>
       </w:pPr>
+      <w:r>
+        <w:rPr>
+          <w:rFonts w:ascii="Times New Roman" w:hAnsi="Times New Roman" w:cs="Times New Roman"/>
+          <w:b/>
+          <w:bCs/>
+          <w:sz w:val="48"/>
+          <w:szCs w:val="48"/>
+          <w:u w:val="single"/>
+        </w:rPr>
+        <w:t xml:space="preserve"> </w:t>
+      </w:r>
       <w:r>
         <w:rPr>
           <w:rFonts w:ascii="Times New Roman" w:hAnsi="Times New Roman" w:cs="Times New Roman"/>
@@ -7866,6 +7877,7 @@
       <w:r>
         <w:rPr>
           <w:rFonts w:ascii="Times New Roman" w:hAnsi="Times New Roman" w:cs="Times New Roman"/>
+          <w:noProof/>
           <w:sz w:val="26"/>
           <w:szCs w:val="26"/>
         </w:rPr>
@@ -8128,6 +8140,7 @@
       <w:r>
         <w:rPr>
           <w:rFonts w:ascii="Times New Roman" w:hAnsi="Times New Roman" w:cs="Times New Roman"/>
+          <w:noProof/>
           <w:sz w:val="26"/>
           <w:szCs w:val="26"/>
         </w:rPr>
@@ -8289,6 +8302,7 @@
       <w:r>
         <w:rPr>
           <w:rFonts w:ascii="Times New Roman" w:hAnsi="Times New Roman" w:cs="Times New Roman"/>
+          <w:noProof/>
           <w:sz w:val="26"/>
           <w:szCs w:val="26"/>
         </w:rPr>
@@ -8749,17 +8763,1015 @@
       <w:pPr>
         <w:rPr>
           <w:rFonts w:ascii="Times New Roman" w:hAnsi="Times New Roman" w:cs="Times New Roman"/>
-          <w:sz w:val="26"/>
-          <w:szCs w:val="26"/>
-        </w:rPr>
-      </w:pPr>
-      <w:r>
-        <w:rPr>
-          <w:rFonts w:ascii="Times New Roman" w:hAnsi="Times New Roman" w:cs="Times New Roman"/>
-          <w:sz w:val="26"/>
-          <w:szCs w:val="26"/>
-        </w:rPr>
-        <w:t>03:35</w:t>
+          <w:b/>
+          <w:bCs/>
+          <w:sz w:val="26"/>
+          <w:szCs w:val="26"/>
+        </w:rPr>
+      </w:pPr>
+      <w:r>
+        <w:rPr>
+          <w:rFonts w:ascii="Times New Roman" w:hAnsi="Times New Roman" w:cs="Times New Roman"/>
+          <w:b/>
+          <w:bCs/>
+          <w:sz w:val="26"/>
+          <w:szCs w:val="26"/>
+        </w:rPr>
+        <w:drawing>
+          <wp:anchor distT="0" distB="0" distL="114300" distR="114300" simplePos="0" relativeHeight="251698176" behindDoc="0" locked="0" layoutInCell="1" allowOverlap="1" wp14:anchorId="6AEE8BD2" wp14:editId="5578B958">
+            <wp:simplePos x="0" y="0"/>
+            <wp:positionH relativeFrom="column">
+              <wp:posOffset>-15700</wp:posOffset>
+            </wp:positionH>
+            <wp:positionV relativeFrom="paragraph">
+              <wp:posOffset>1792605</wp:posOffset>
+            </wp:positionV>
+            <wp:extent cx="4404360" cy="1630680"/>
+            <wp:effectExtent l="0" t="0" r="0" b="7620"/>
+            <wp:wrapNone/>
+            <wp:docPr id="20" name="Picture 20"/>
+            <wp:cNvGraphicFramePr>
+              <a:graphicFrameLocks xmlns:a="http://schemas.openxmlformats.org/drawingml/2006/main" noChangeAspect="1"/>
+            </wp:cNvGraphicFramePr>
+            <a:graphic xmlns:a="http://schemas.openxmlformats.org/drawingml/2006/main">
+              <a:graphicData uri="http://schemas.openxmlformats.org/drawingml/2006/picture">
+                <pic:pic xmlns:pic="http://schemas.openxmlformats.org/drawingml/2006/picture">
+                  <pic:nvPicPr>
+                    <pic:cNvPr id="1" name=""/>
+                    <pic:cNvPicPr/>
+                  </pic:nvPicPr>
+                  <pic:blipFill>
+                    <a:blip r:embed="rId24"/>
+                    <a:stretch>
+                      <a:fillRect/>
+                    </a:stretch>
+                  </pic:blipFill>
+                  <pic:spPr>
+                    <a:xfrm>
+                      <a:off x="0" y="0"/>
+                      <a:ext cx="4404360" cy="1630680"/>
+                    </a:xfrm>
+                    <a:prstGeom prst="rect">
+                      <a:avLst/>
+                    </a:prstGeom>
+                  </pic:spPr>
+                </pic:pic>
+              </a:graphicData>
+            </a:graphic>
+          </wp:anchor>
+        </w:drawing>
+      </w:r>
+      <w:r>
+        <w:rPr>
+          <w:rFonts w:ascii="Times New Roman" w:hAnsi="Times New Roman" w:cs="Times New Roman"/>
+          <w:b/>
+          <w:bCs/>
+          <w:sz w:val="26"/>
+          <w:szCs w:val="26"/>
+        </w:rPr>
+        <w:drawing>
+          <wp:anchor distT="0" distB="0" distL="114300" distR="114300" simplePos="0" relativeHeight="251696128" behindDoc="0" locked="0" layoutInCell="1" allowOverlap="1" wp14:anchorId="530F2805" wp14:editId="51AF54CE">
+            <wp:simplePos x="0" y="0"/>
+            <wp:positionH relativeFrom="column">
+              <wp:posOffset>0</wp:posOffset>
+            </wp:positionH>
+            <wp:positionV relativeFrom="paragraph">
+              <wp:posOffset>359125</wp:posOffset>
+            </wp:positionV>
+            <wp:extent cx="3185160" cy="1287780"/>
+            <wp:effectExtent l="0" t="0" r="0" b="7620"/>
+            <wp:wrapNone/>
+            <wp:docPr id="13" name="Picture 13"/>
+            <wp:cNvGraphicFramePr>
+              <a:graphicFrameLocks xmlns:a="http://schemas.openxmlformats.org/drawingml/2006/main" noChangeAspect="1"/>
+            </wp:cNvGraphicFramePr>
+            <a:graphic xmlns:a="http://schemas.openxmlformats.org/drawingml/2006/main">
+              <a:graphicData uri="http://schemas.openxmlformats.org/drawingml/2006/picture">
+                <pic:pic xmlns:pic="http://schemas.openxmlformats.org/drawingml/2006/picture">
+                  <pic:nvPicPr>
+                    <pic:cNvPr id="1" name=""/>
+                    <pic:cNvPicPr/>
+                  </pic:nvPicPr>
+                  <pic:blipFill>
+                    <a:blip r:embed="rId25"/>
+                    <a:stretch>
+                      <a:fillRect/>
+                    </a:stretch>
+                  </pic:blipFill>
+                  <pic:spPr>
+                    <a:xfrm>
+                      <a:off x="0" y="0"/>
+                      <a:ext cx="3185160" cy="1287780"/>
+                    </a:xfrm>
+                    <a:prstGeom prst="rect">
+                      <a:avLst/>
+                    </a:prstGeom>
+                  </pic:spPr>
+                </pic:pic>
+              </a:graphicData>
+            </a:graphic>
+          </wp:anchor>
+        </w:drawing>
+      </w:r>
+      <w:r>
+        <w:rPr>
+          <w:rFonts w:ascii="Times New Roman" w:hAnsi="Times New Roman" w:cs="Times New Roman"/>
+          <w:b/>
+          <w:bCs/>
+          <w:sz w:val="26"/>
+          <w:szCs w:val="26"/>
+        </w:rPr>
+        <w:t>Including PHP in PHP:</w:t>
+      </w:r>
+      <w:r>
+        <w:rPr>
+          <w:rFonts w:ascii="Times New Roman" w:hAnsi="Times New Roman" w:cs="Times New Roman"/>
+          <w:b/>
+          <w:bCs/>
+          <w:sz w:val="26"/>
+          <w:szCs w:val="26"/>
+        </w:rPr>
+        <w:t xml:space="preserve"> </w:t>
+      </w:r>
+      <w:r>
+        <w:rPr>
+          <w:rFonts w:ascii="Times New Roman" w:hAnsi="Times New Roman" w:cs="Times New Roman"/>
+          <w:sz w:val="26"/>
+          <w:szCs w:val="26"/>
+        </w:rPr>
+        <w:t>articleHeader.php is included in includePHP.php</w:t>
+      </w:r>
+    </w:p>
+    <w:p>
+      <w:pPr>
+        <w:rPr>
+          <w:rFonts w:ascii="Times New Roman" w:hAnsi="Times New Roman" w:cs="Times New Roman"/>
+          <w:sz w:val="26"/>
+          <w:szCs w:val="26"/>
+        </w:rPr>
+      </w:pPr>
+    </w:p>
+    <w:p>
+      <w:pPr>
+        <w:rPr>
+          <w:rFonts w:ascii="Times New Roman" w:hAnsi="Times New Roman" w:cs="Times New Roman"/>
+          <w:sz w:val="26"/>
+          <w:szCs w:val="26"/>
+        </w:rPr>
+      </w:pPr>
+    </w:p>
+    <w:p>
+      <w:pPr>
+        <w:rPr>
+          <w:rFonts w:ascii="Times New Roman" w:hAnsi="Times New Roman" w:cs="Times New Roman"/>
+          <w:sz w:val="26"/>
+          <w:szCs w:val="26"/>
+        </w:rPr>
+      </w:pPr>
+    </w:p>
+    <w:p>
+      <w:pPr>
+        <w:rPr>
+          <w:rFonts w:ascii="Times New Roman" w:hAnsi="Times New Roman" w:cs="Times New Roman"/>
+          <w:sz w:val="26"/>
+          <w:szCs w:val="26"/>
+        </w:rPr>
+      </w:pPr>
+    </w:p>
+    <w:p>
+      <w:pPr>
+        <w:rPr>
+          <w:rFonts w:ascii="Times New Roman" w:hAnsi="Times New Roman" w:cs="Times New Roman"/>
+          <w:sz w:val="26"/>
+          <w:szCs w:val="26"/>
+        </w:rPr>
+      </w:pPr>
+    </w:p>
+    <w:p>
+      <w:pPr>
+        <w:rPr>
+          <w:rFonts w:ascii="Times New Roman" w:hAnsi="Times New Roman" w:cs="Times New Roman"/>
+          <w:sz w:val="26"/>
+          <w:szCs w:val="26"/>
+        </w:rPr>
+      </w:pPr>
+    </w:p>
+    <w:p>
+      <w:pPr>
+        <w:rPr>
+          <w:rFonts w:ascii="Times New Roman" w:hAnsi="Times New Roman" w:cs="Times New Roman"/>
+          <w:sz w:val="26"/>
+          <w:szCs w:val="26"/>
+        </w:rPr>
+      </w:pPr>
+    </w:p>
+    <w:p>
+      <w:pPr>
+        <w:rPr>
+          <w:rFonts w:ascii="Times New Roman" w:hAnsi="Times New Roman" w:cs="Times New Roman"/>
+          <w:sz w:val="26"/>
+          <w:szCs w:val="26"/>
+        </w:rPr>
+      </w:pPr>
+    </w:p>
+    <w:p>
+      <w:pPr>
+        <w:rPr>
+          <w:rFonts w:ascii="Times New Roman" w:hAnsi="Times New Roman" w:cs="Times New Roman"/>
+          <w:sz w:val="26"/>
+          <w:szCs w:val="26"/>
+        </w:rPr>
+      </w:pPr>
+    </w:p>
+    <w:p>
+      <w:pPr>
+        <w:rPr>
+          <w:rFonts w:ascii="Times New Roman" w:hAnsi="Times New Roman" w:cs="Times New Roman"/>
+          <w:b/>
+          <w:bCs/>
+          <w:sz w:val="26"/>
+          <w:szCs w:val="26"/>
+        </w:rPr>
+      </w:pPr>
+    </w:p>
+    <w:p>
+      <w:pPr>
+        <w:tabs>
+          <w:tab w:val="left" w:pos="1167"/>
+        </w:tabs>
+        <w:rPr>
+          <w:rFonts w:ascii="Times New Roman" w:hAnsi="Times New Roman" w:cs="Times New Roman"/>
+          <w:sz w:val="26"/>
+          <w:szCs w:val="26"/>
+        </w:rPr>
+      </w:pPr>
+      <w:r>
+        <w:rPr>
+          <w:rFonts w:ascii="Times New Roman" w:hAnsi="Times New Roman" w:cs="Times New Roman"/>
+          <w:sz w:val="26"/>
+          <w:szCs w:val="26"/>
+        </w:rPr>
+        <w:tab/>
+      </w:r>
+    </w:p>
+    <w:p>
+      <w:pPr>
+        <w:rPr>
+          <w:rFonts w:ascii="Times New Roman" w:hAnsi="Times New Roman" w:cs="Times New Roman"/>
+          <w:sz w:val="26"/>
+          <w:szCs w:val="26"/>
+        </w:rPr>
+      </w:pPr>
+      <w:r>
+        <w:rPr>
+          <w:rFonts w:ascii="Times New Roman" w:hAnsi="Times New Roman" w:cs="Times New Roman"/>
+          <w:b/>
+          <w:bCs/>
+          <w:sz w:val="26"/>
+          <w:szCs w:val="26"/>
+        </w:rPr>
+        <w:t xml:space="preserve">Including </w:t>
+      </w:r>
+      <w:r>
+        <w:rPr>
+          <w:rFonts w:ascii="Times New Roman" w:hAnsi="Times New Roman" w:cs="Times New Roman"/>
+          <w:b/>
+          <w:bCs/>
+          <w:sz w:val="26"/>
+          <w:szCs w:val="26"/>
+        </w:rPr>
+        <w:t>HTML</w:t>
+      </w:r>
+      <w:r>
+        <w:rPr>
+          <w:rFonts w:ascii="Times New Roman" w:hAnsi="Times New Roman" w:cs="Times New Roman"/>
+          <w:b/>
+          <w:bCs/>
+          <w:sz w:val="26"/>
+          <w:szCs w:val="26"/>
+        </w:rPr>
+        <w:t xml:space="preserve"> in PHP:</w:t>
+      </w:r>
+      <w:r>
+        <w:rPr>
+          <w:rFonts w:ascii="Times New Roman" w:hAnsi="Times New Roman" w:cs="Times New Roman"/>
+          <w:b/>
+          <w:bCs/>
+          <w:sz w:val="26"/>
+          <w:szCs w:val="26"/>
+        </w:rPr>
+        <w:t xml:space="preserve"> </w:t>
+      </w:r>
+      <w:r>
+        <w:rPr>
+          <w:rFonts w:ascii="Times New Roman" w:hAnsi="Times New Roman" w:cs="Times New Roman"/>
+          <w:sz w:val="26"/>
+          <w:szCs w:val="26"/>
+        </w:rPr>
+        <w:t>header.html and footer.html</w:t>
+      </w:r>
+      <w:r>
+        <w:rPr>
+          <w:rFonts w:ascii="Times New Roman" w:hAnsi="Times New Roman" w:cs="Times New Roman"/>
+          <w:sz w:val="26"/>
+          <w:szCs w:val="26"/>
+        </w:rPr>
+        <w:t xml:space="preserve"> </w:t>
+      </w:r>
+      <w:r>
+        <w:rPr>
+          <w:rFonts w:ascii="Times New Roman" w:hAnsi="Times New Roman" w:cs="Times New Roman"/>
+          <w:sz w:val="26"/>
+          <w:szCs w:val="26"/>
+        </w:rPr>
+        <w:t>are</w:t>
+      </w:r>
+      <w:r>
+        <w:rPr>
+          <w:rFonts w:ascii="Times New Roman" w:hAnsi="Times New Roman" w:cs="Times New Roman"/>
+          <w:sz w:val="26"/>
+          <w:szCs w:val="26"/>
+        </w:rPr>
+        <w:t xml:space="preserve"> included in i</w:t>
+      </w:r>
+      <w:r>
+        <w:rPr>
+          <w:rFonts w:ascii="Times New Roman" w:hAnsi="Times New Roman" w:cs="Times New Roman"/>
+          <w:sz w:val="26"/>
+          <w:szCs w:val="26"/>
+        </w:rPr>
+        <w:t>ndex</w:t>
+      </w:r>
+      <w:r>
+        <w:rPr>
+          <w:rFonts w:ascii="Times New Roman" w:hAnsi="Times New Roman" w:cs="Times New Roman"/>
+          <w:sz w:val="26"/>
+          <w:szCs w:val="26"/>
+        </w:rPr>
+        <w:t>.php</w:t>
+      </w:r>
+    </w:p>
+    <w:p>
+      <w:pPr>
+        <w:rPr>
+          <w:rFonts w:ascii="Times New Roman" w:hAnsi="Times New Roman" w:cs="Times New Roman"/>
+          <w:sz w:val="26"/>
+          <w:szCs w:val="26"/>
+        </w:rPr>
+      </w:pPr>
+      <w:r>
+        <w:rPr>
+          <w:rFonts w:ascii="Times New Roman" w:hAnsi="Times New Roman" w:cs="Times New Roman"/>
+          <w:sz w:val="26"/>
+          <w:szCs w:val="26"/>
+        </w:rPr>
+        <w:drawing>
+          <wp:anchor distT="0" distB="0" distL="114300" distR="114300" simplePos="0" relativeHeight="251700224" behindDoc="0" locked="0" layoutInCell="1" allowOverlap="1" wp14:anchorId="7DCE2BB2" wp14:editId="625BA5A3">
+            <wp:simplePos x="0" y="0"/>
+            <wp:positionH relativeFrom="column">
+              <wp:posOffset>0</wp:posOffset>
+            </wp:positionH>
+            <wp:positionV relativeFrom="paragraph">
+              <wp:posOffset>75740</wp:posOffset>
+            </wp:positionV>
+            <wp:extent cx="6172735" cy="1089754"/>
+            <wp:effectExtent l="0" t="0" r="0" b="0"/>
+            <wp:wrapNone/>
+            <wp:docPr id="23" name="Picture 23"/>
+            <wp:cNvGraphicFramePr>
+              <a:graphicFrameLocks xmlns:a="http://schemas.openxmlformats.org/drawingml/2006/main" noChangeAspect="1"/>
+            </wp:cNvGraphicFramePr>
+            <a:graphic xmlns:a="http://schemas.openxmlformats.org/drawingml/2006/main">
+              <a:graphicData uri="http://schemas.openxmlformats.org/drawingml/2006/picture">
+                <pic:pic xmlns:pic="http://schemas.openxmlformats.org/drawingml/2006/picture">
+                  <pic:nvPicPr>
+                    <pic:cNvPr id="1" name=""/>
+                    <pic:cNvPicPr/>
+                  </pic:nvPicPr>
+                  <pic:blipFill>
+                    <a:blip r:embed="rId26"/>
+                    <a:stretch>
+                      <a:fillRect/>
+                    </a:stretch>
+                  </pic:blipFill>
+                  <pic:spPr>
+                    <a:xfrm>
+                      <a:off x="0" y="0"/>
+                      <a:ext cx="6172735" cy="1089754"/>
+                    </a:xfrm>
+                    <a:prstGeom prst="rect">
+                      <a:avLst/>
+                    </a:prstGeom>
+                  </pic:spPr>
+                </pic:pic>
+              </a:graphicData>
+            </a:graphic>
+          </wp:anchor>
+        </w:drawing>
+      </w:r>
+    </w:p>
+    <w:p>
+      <w:pPr>
+        <w:tabs>
+          <w:tab w:val="left" w:pos="1167"/>
+        </w:tabs>
+        <w:rPr>
+          <w:rFonts w:ascii="Times New Roman" w:hAnsi="Times New Roman" w:cs="Times New Roman"/>
+          <w:sz w:val="26"/>
+          <w:szCs w:val="26"/>
+        </w:rPr>
+      </w:pPr>
+    </w:p>
+    <w:p>
+      <w:pPr>
+        <w:rPr>
+          <w:rFonts w:ascii="Times New Roman" w:hAnsi="Times New Roman" w:cs="Times New Roman"/>
+          <w:sz w:val="26"/>
+          <w:szCs w:val="26"/>
+        </w:rPr>
+      </w:pPr>
+    </w:p>
+    <w:p>
+      <w:pPr>
+        <w:rPr>
+          <w:rFonts w:ascii="Times New Roman" w:hAnsi="Times New Roman" w:cs="Times New Roman"/>
+          <w:sz w:val="26"/>
+          <w:szCs w:val="26"/>
+        </w:rPr>
+      </w:pPr>
+    </w:p>
+    <w:p>
+      <w:pPr>
+        <w:rPr>
+          <w:rFonts w:ascii="Times New Roman" w:hAnsi="Times New Roman" w:cs="Times New Roman"/>
+          <w:sz w:val="26"/>
+          <w:szCs w:val="26"/>
+        </w:rPr>
+      </w:pPr>
+      <w:r>
+        <w:rPr>
+          <w:rFonts w:ascii="Times New Roman" w:hAnsi="Times New Roman" w:cs="Times New Roman"/>
+          <w:sz w:val="26"/>
+          <w:szCs w:val="26"/>
+        </w:rPr>
+        <w:drawing>
+          <wp:anchor distT="0" distB="0" distL="114300" distR="114300" simplePos="0" relativeHeight="251702272" behindDoc="0" locked="0" layoutInCell="1" allowOverlap="1" wp14:anchorId="267FE750" wp14:editId="7F8FCFBE">
+            <wp:simplePos x="0" y="0"/>
+            <wp:positionH relativeFrom="column">
+              <wp:posOffset>0</wp:posOffset>
+            </wp:positionH>
+            <wp:positionV relativeFrom="paragraph">
+              <wp:posOffset>76375</wp:posOffset>
+            </wp:positionV>
+            <wp:extent cx="6661150" cy="868680"/>
+            <wp:effectExtent l="0" t="0" r="6350" b="7620"/>
+            <wp:wrapNone/>
+            <wp:docPr id="24" name="Picture 24"/>
+            <wp:cNvGraphicFramePr>
+              <a:graphicFrameLocks xmlns:a="http://schemas.openxmlformats.org/drawingml/2006/main" noChangeAspect="1"/>
+            </wp:cNvGraphicFramePr>
+            <a:graphic xmlns:a="http://schemas.openxmlformats.org/drawingml/2006/main">
+              <a:graphicData uri="http://schemas.openxmlformats.org/drawingml/2006/picture">
+                <pic:pic xmlns:pic="http://schemas.openxmlformats.org/drawingml/2006/picture">
+                  <pic:nvPicPr>
+                    <pic:cNvPr id="1" name=""/>
+                    <pic:cNvPicPr/>
+                  </pic:nvPicPr>
+                  <pic:blipFill>
+                    <a:blip r:embed="rId27"/>
+                    <a:stretch>
+                      <a:fillRect/>
+                    </a:stretch>
+                  </pic:blipFill>
+                  <pic:spPr>
+                    <a:xfrm>
+                      <a:off x="0" y="0"/>
+                      <a:ext cx="6661150" cy="868680"/>
+                    </a:xfrm>
+                    <a:prstGeom prst="rect">
+                      <a:avLst/>
+                    </a:prstGeom>
+                  </pic:spPr>
+                </pic:pic>
+              </a:graphicData>
+            </a:graphic>
+          </wp:anchor>
+        </w:drawing>
+      </w:r>
+    </w:p>
+    <w:p>
+      <w:pPr>
+        <w:rPr>
+          <w:rFonts w:ascii="Times New Roman" w:hAnsi="Times New Roman" w:cs="Times New Roman"/>
+          <w:sz w:val="26"/>
+          <w:szCs w:val="26"/>
+        </w:rPr>
+      </w:pPr>
+    </w:p>
+    <w:p>
+      <w:pPr>
+        <w:rPr>
+          <w:rFonts w:ascii="Times New Roman" w:hAnsi="Times New Roman" w:cs="Times New Roman"/>
+          <w:sz w:val="26"/>
+          <w:szCs w:val="26"/>
+        </w:rPr>
+      </w:pPr>
+    </w:p>
+    <w:p>
+      <w:pPr>
+        <w:rPr>
+          <w:rFonts w:ascii="Times New Roman" w:hAnsi="Times New Roman" w:cs="Times New Roman"/>
+          <w:sz w:val="26"/>
+          <w:szCs w:val="26"/>
+        </w:rPr>
+      </w:pPr>
+      <w:r>
+        <w:rPr>
+          <w:rFonts w:ascii="Times New Roman" w:hAnsi="Times New Roman" w:cs="Times New Roman"/>
+          <w:sz w:val="26"/>
+          <w:szCs w:val="26"/>
+        </w:rPr>
+        <w:drawing>
+          <wp:anchor distT="0" distB="0" distL="114300" distR="114300" simplePos="0" relativeHeight="251704320" behindDoc="0" locked="0" layoutInCell="1" allowOverlap="1" wp14:anchorId="46E50713" wp14:editId="66FE31A0">
+            <wp:simplePos x="0" y="0"/>
+            <wp:positionH relativeFrom="column">
+              <wp:posOffset>-11430</wp:posOffset>
+            </wp:positionH>
+            <wp:positionV relativeFrom="paragraph">
+              <wp:posOffset>186865</wp:posOffset>
+            </wp:positionV>
+            <wp:extent cx="3406140" cy="1203960"/>
+            <wp:effectExtent l="0" t="0" r="3810" b="0"/>
+            <wp:wrapNone/>
+            <wp:docPr id="25" name="Picture 25"/>
+            <wp:cNvGraphicFramePr>
+              <a:graphicFrameLocks xmlns:a="http://schemas.openxmlformats.org/drawingml/2006/main" noChangeAspect="1"/>
+            </wp:cNvGraphicFramePr>
+            <a:graphic xmlns:a="http://schemas.openxmlformats.org/drawingml/2006/main">
+              <a:graphicData uri="http://schemas.openxmlformats.org/drawingml/2006/picture">
+                <pic:pic xmlns:pic="http://schemas.openxmlformats.org/drawingml/2006/picture">
+                  <pic:nvPicPr>
+                    <pic:cNvPr id="1" name=""/>
+                    <pic:cNvPicPr/>
+                  </pic:nvPicPr>
+                  <pic:blipFill>
+                    <a:blip r:embed="rId28"/>
+                    <a:stretch>
+                      <a:fillRect/>
+                    </a:stretch>
+                  </pic:blipFill>
+                  <pic:spPr>
+                    <a:xfrm>
+                      <a:off x="0" y="0"/>
+                      <a:ext cx="3406140" cy="1203960"/>
+                    </a:xfrm>
+                    <a:prstGeom prst="rect">
+                      <a:avLst/>
+                    </a:prstGeom>
+                  </pic:spPr>
+                </pic:pic>
+              </a:graphicData>
+            </a:graphic>
+          </wp:anchor>
+        </w:drawing>
+      </w:r>
+    </w:p>
+    <w:p>
+      <w:pPr>
+        <w:rPr>
+          <w:rFonts w:ascii="Times New Roman" w:hAnsi="Times New Roman" w:cs="Times New Roman"/>
+          <w:sz w:val="26"/>
+          <w:szCs w:val="26"/>
+        </w:rPr>
+      </w:pPr>
+    </w:p>
+    <w:p>
+      <w:pPr>
+        <w:rPr>
+          <w:rFonts w:ascii="Times New Roman" w:hAnsi="Times New Roman" w:cs="Times New Roman"/>
+          <w:sz w:val="26"/>
+          <w:szCs w:val="26"/>
+        </w:rPr>
+      </w:pPr>
+    </w:p>
+    <w:p>
+      <w:pPr>
+        <w:rPr>
+          <w:rFonts w:ascii="Times New Roman" w:hAnsi="Times New Roman" w:cs="Times New Roman"/>
+          <w:sz w:val="26"/>
+          <w:szCs w:val="26"/>
+        </w:rPr>
+      </w:pPr>
+    </w:p>
+    <w:p>
+      <w:pPr>
+        <w:rPr>
+          <w:rFonts w:ascii="Times New Roman" w:hAnsi="Times New Roman" w:cs="Times New Roman"/>
+          <w:sz w:val="26"/>
+          <w:szCs w:val="26"/>
+        </w:rPr>
+      </w:pPr>
+    </w:p>
+    <w:p>
+      <w:pPr>
+        <w:rPr>
+          <w:rFonts w:ascii="Times New Roman" w:hAnsi="Times New Roman" w:cs="Times New Roman"/>
+          <w:sz w:val="26"/>
+          <w:szCs w:val="26"/>
+        </w:rPr>
+      </w:pPr>
+    </w:p>
+    <w:p>
+      <w:pPr>
+        <w:rPr>
+          <w:rFonts w:ascii="Times New Roman" w:hAnsi="Times New Roman" w:cs="Times New Roman"/>
+          <w:sz w:val="26"/>
+          <w:szCs w:val="26"/>
+        </w:rPr>
+      </w:pPr>
+    </w:p>
+    <w:p>
+      <w:pPr>
+        <w:rPr>
+          <w:rFonts w:ascii="Times New Roman" w:hAnsi="Times New Roman" w:cs="Times New Roman"/>
+          <w:sz w:val="26"/>
+          <w:szCs w:val="26"/>
+        </w:rPr>
+      </w:pPr>
+    </w:p>
+    <w:p>
+      <w:pPr>
+        <w:rPr>
+          <w:rFonts w:ascii="Times New Roman" w:hAnsi="Times New Roman" w:cs="Times New Roman"/>
+          <w:sz w:val="26"/>
+          <w:szCs w:val="26"/>
+        </w:rPr>
+      </w:pPr>
+    </w:p>
+    <w:p>
+      <w:pPr>
+        <w:rPr>
+          <w:rFonts w:ascii="Times New Roman" w:hAnsi="Times New Roman" w:cs="Times New Roman"/>
+          <w:sz w:val="26"/>
+          <w:szCs w:val="26"/>
+        </w:rPr>
+      </w:pPr>
+    </w:p>
+    <w:p>
+      <w:pPr>
+        <w:rPr>
+          <w:rFonts w:ascii="Times New Roman" w:hAnsi="Times New Roman" w:cs="Times New Roman"/>
+          <w:sz w:val="26"/>
+          <w:szCs w:val="26"/>
+        </w:rPr>
+      </w:pPr>
+      <w:r>
+        <w:rPr>
+          <w:rFonts w:ascii="Times New Roman" w:hAnsi="Times New Roman" w:cs="Times New Roman"/>
+          <w:b/>
+          <w:bCs/>
+          <w:sz w:val="26"/>
+          <w:szCs w:val="26"/>
+        </w:rPr>
+        <w:lastRenderedPageBreak/>
+        <w:t>CLASSES AND OBJECTS:</w:t>
+      </w:r>
+    </w:p>
+    <w:p>
+      <w:pPr>
+        <w:pStyle w:val="ListParagraph"/>
+        <w:numPr>
+          <w:ilvl w:val="0"/>
+          <w:numId w:val="17"/>
+        </w:numPr>
+        <w:rPr>
+          <w:rFonts w:ascii="Times New Roman" w:hAnsi="Times New Roman" w:cs="Times New Roman"/>
+          <w:sz w:val="26"/>
+          <w:szCs w:val="26"/>
+        </w:rPr>
+      </w:pPr>
+      <w:r>
+        <w:rPr>
+          <w:rFonts w:ascii="Times New Roman" w:hAnsi="Times New Roman" w:cs="Times New Roman"/>
+          <w:b/>
+          <w:bCs/>
+          <w:sz w:val="26"/>
+          <w:szCs w:val="26"/>
+        </w:rPr>
+        <w:t>Class</w:t>
+      </w:r>
+      <w:r>
+        <w:rPr>
+          <w:rFonts w:ascii="Times New Roman" w:hAnsi="Times New Roman" w:cs="Times New Roman"/>
+          <w:b/>
+          <w:bCs/>
+          <w:sz w:val="26"/>
+          <w:szCs w:val="26"/>
+        </w:rPr>
+        <w:t>:</w:t>
+      </w:r>
+      <w:r>
+        <w:rPr>
+          <w:rFonts w:ascii="Times New Roman" w:hAnsi="Times New Roman" w:cs="Times New Roman"/>
+          <w:sz w:val="26"/>
+          <w:szCs w:val="26"/>
+        </w:rPr>
+        <w:t xml:space="preserve"> </w:t>
+      </w:r>
+      <w:r>
+        <w:rPr>
+          <w:rFonts w:ascii="Times New Roman" w:hAnsi="Times New Roman" w:cs="Times New Roman"/>
+          <w:sz w:val="26"/>
+          <w:szCs w:val="26"/>
+        </w:rPr>
+        <w:t xml:space="preserve">The user-defined data type </w:t>
+      </w:r>
+      <w:r>
+        <w:rPr>
+          <w:rFonts w:ascii="Times New Roman" w:hAnsi="Times New Roman" w:cs="Times New Roman"/>
+          <w:sz w:val="26"/>
+          <w:szCs w:val="26"/>
+        </w:rPr>
+        <w:t xml:space="preserve">that </w:t>
+      </w:r>
+      <w:r>
+        <w:rPr>
+          <w:rFonts w:ascii="Times New Roman" w:hAnsi="Times New Roman" w:cs="Times New Roman"/>
+          <w:sz w:val="26"/>
+          <w:szCs w:val="26"/>
+        </w:rPr>
+        <w:t>combines variables, local data, and functions.</w:t>
+      </w:r>
+    </w:p>
+    <w:p>
+      <w:pPr>
+        <w:pStyle w:val="ListParagraph"/>
+        <w:numPr>
+          <w:ilvl w:val="0"/>
+          <w:numId w:val="17"/>
+        </w:numPr>
+        <w:rPr>
+          <w:rFonts w:ascii="Times New Roman" w:hAnsi="Times New Roman" w:cs="Times New Roman"/>
+          <w:sz w:val="26"/>
+          <w:szCs w:val="26"/>
+        </w:rPr>
+      </w:pPr>
+      <w:r>
+        <w:rPr>
+          <w:rFonts w:ascii="Times New Roman" w:hAnsi="Times New Roman" w:cs="Times New Roman"/>
+          <w:b/>
+          <w:bCs/>
+          <w:sz w:val="26"/>
+          <w:szCs w:val="26"/>
+        </w:rPr>
+        <w:t>Objects</w:t>
+      </w:r>
+      <w:r>
+        <w:rPr>
+          <w:rFonts w:ascii="Times New Roman" w:hAnsi="Times New Roman" w:cs="Times New Roman"/>
+          <w:b/>
+          <w:bCs/>
+          <w:sz w:val="26"/>
+          <w:szCs w:val="26"/>
+        </w:rPr>
+        <w:t>:</w:t>
+      </w:r>
+      <w:r>
+        <w:rPr>
+          <w:rFonts w:ascii="Times New Roman" w:hAnsi="Times New Roman" w:cs="Times New Roman"/>
+          <w:sz w:val="26"/>
+          <w:szCs w:val="26"/>
+        </w:rPr>
+        <w:t xml:space="preserve"> </w:t>
+      </w:r>
+      <w:r>
+        <w:rPr>
+          <w:rFonts w:ascii="Times New Roman" w:hAnsi="Times New Roman" w:cs="Times New Roman"/>
+          <w:sz w:val="26"/>
+          <w:szCs w:val="26"/>
+        </w:rPr>
+        <w:t>These are local instances created by the developer to access the content of the class</w:t>
+      </w:r>
+      <w:r>
+        <w:rPr>
+          <w:rFonts w:ascii="Times New Roman" w:hAnsi="Times New Roman" w:cs="Times New Roman"/>
+          <w:sz w:val="26"/>
+          <w:szCs w:val="26"/>
+        </w:rPr>
+        <w:t>.</w:t>
+      </w:r>
+    </w:p>
+    <w:p>
+      <w:pPr>
+        <w:rPr>
+          <w:rFonts w:ascii="Times New Roman" w:hAnsi="Times New Roman" w:cs="Times New Roman"/>
+          <w:sz w:val="26"/>
+          <w:szCs w:val="26"/>
+        </w:rPr>
+      </w:pPr>
+      <w:r>
+        <w:rPr>
+          <w:rFonts w:ascii="Times New Roman" w:hAnsi="Times New Roman" w:cs="Times New Roman"/>
+          <w:sz w:val="26"/>
+          <w:szCs w:val="26"/>
+        </w:rPr>
+        <w:t>We create new datatypes based on the existing datatypes.</w:t>
+      </w:r>
+    </w:p>
+    <w:p>
+      <w:pPr>
+        <w:rPr>
+          <w:rFonts w:ascii="Times New Roman" w:hAnsi="Times New Roman" w:cs="Times New Roman"/>
+          <w:sz w:val="26"/>
+          <w:szCs w:val="26"/>
+        </w:rPr>
+      </w:pPr>
+      <w:r>
+        <w:rPr>
+          <w:rFonts w:ascii="Times New Roman" w:hAnsi="Times New Roman" w:cs="Times New Roman"/>
+          <w:sz w:val="26"/>
+          <w:szCs w:val="26"/>
+        </w:rPr>
+        <w:drawing>
+          <wp:anchor distT="0" distB="0" distL="114300" distR="114300" simplePos="0" relativeHeight="251706368" behindDoc="0" locked="0" layoutInCell="1" allowOverlap="1" wp14:anchorId="5FB00008" wp14:editId="1E37B67D">
+            <wp:simplePos x="0" y="0"/>
+            <wp:positionH relativeFrom="column">
+              <wp:posOffset>0</wp:posOffset>
+            </wp:positionH>
+            <wp:positionV relativeFrom="paragraph">
+              <wp:posOffset>148130</wp:posOffset>
+            </wp:positionV>
+            <wp:extent cx="4732430" cy="3718882"/>
+            <wp:effectExtent l="0" t="0" r="0" b="0"/>
+            <wp:wrapNone/>
+            <wp:docPr id="26" name="Picture 26"/>
+            <wp:cNvGraphicFramePr>
+              <a:graphicFrameLocks xmlns:a="http://schemas.openxmlformats.org/drawingml/2006/main" noChangeAspect="1"/>
+            </wp:cNvGraphicFramePr>
+            <a:graphic xmlns:a="http://schemas.openxmlformats.org/drawingml/2006/main">
+              <a:graphicData uri="http://schemas.openxmlformats.org/drawingml/2006/picture">
+                <pic:pic xmlns:pic="http://schemas.openxmlformats.org/drawingml/2006/picture">
+                  <pic:nvPicPr>
+                    <pic:cNvPr id="1" name=""/>
+                    <pic:cNvPicPr/>
+                  </pic:nvPicPr>
+                  <pic:blipFill>
+                    <a:blip r:embed="rId29"/>
+                    <a:stretch>
+                      <a:fillRect/>
+                    </a:stretch>
+                  </pic:blipFill>
+                  <pic:spPr>
+                    <a:xfrm>
+                      <a:off x="0" y="0"/>
+                      <a:ext cx="4732430" cy="3718882"/>
+                    </a:xfrm>
+                    <a:prstGeom prst="rect">
+                      <a:avLst/>
+                    </a:prstGeom>
+                  </pic:spPr>
+                </pic:pic>
+              </a:graphicData>
+            </a:graphic>
+          </wp:anchor>
+        </w:drawing>
+      </w:r>
+    </w:p>
+    <w:p>
+      <w:pPr>
+        <w:rPr>
+          <w:rFonts w:ascii="Times New Roman" w:hAnsi="Times New Roman" w:cs="Times New Roman"/>
+          <w:sz w:val="26"/>
+          <w:szCs w:val="26"/>
+        </w:rPr>
+      </w:pPr>
+    </w:p>
+    <w:p>
+      <w:pPr>
+        <w:rPr>
+          <w:rFonts w:ascii="Times New Roman" w:hAnsi="Times New Roman" w:cs="Times New Roman"/>
+          <w:sz w:val="26"/>
+          <w:szCs w:val="26"/>
+        </w:rPr>
+      </w:pPr>
+    </w:p>
+    <w:p>
+      <w:pPr>
+        <w:rPr>
+          <w:rFonts w:ascii="Times New Roman" w:hAnsi="Times New Roman" w:cs="Times New Roman"/>
+          <w:sz w:val="26"/>
+          <w:szCs w:val="26"/>
+        </w:rPr>
+      </w:pPr>
+    </w:p>
+    <w:p>
+      <w:pPr>
+        <w:rPr>
+          <w:rFonts w:ascii="Times New Roman" w:hAnsi="Times New Roman" w:cs="Times New Roman"/>
+          <w:sz w:val="26"/>
+          <w:szCs w:val="26"/>
+        </w:rPr>
+      </w:pPr>
+    </w:p>
+    <w:p>
+      <w:pPr>
+        <w:rPr>
+          <w:rFonts w:ascii="Times New Roman" w:hAnsi="Times New Roman" w:cs="Times New Roman"/>
+          <w:sz w:val="26"/>
+          <w:szCs w:val="26"/>
+        </w:rPr>
+      </w:pPr>
+    </w:p>
+    <w:p>
+      <w:pPr>
+        <w:rPr>
+          <w:rFonts w:ascii="Times New Roman" w:hAnsi="Times New Roman" w:cs="Times New Roman"/>
+          <w:sz w:val="26"/>
+          <w:szCs w:val="26"/>
+        </w:rPr>
+      </w:pPr>
+    </w:p>
+    <w:p>
+      <w:pPr>
+        <w:rPr>
+          <w:rFonts w:ascii="Times New Roman" w:hAnsi="Times New Roman" w:cs="Times New Roman"/>
+          <w:sz w:val="26"/>
+          <w:szCs w:val="26"/>
+        </w:rPr>
+      </w:pPr>
+    </w:p>
+    <w:p>
+      <w:pPr>
+        <w:rPr>
+          <w:rFonts w:ascii="Times New Roman" w:hAnsi="Times New Roman" w:cs="Times New Roman"/>
+          <w:sz w:val="26"/>
+          <w:szCs w:val="26"/>
+        </w:rPr>
+      </w:pPr>
+    </w:p>
+    <w:p>
+      <w:pPr>
+        <w:rPr>
+          <w:rFonts w:ascii="Times New Roman" w:hAnsi="Times New Roman" w:cs="Times New Roman"/>
+          <w:sz w:val="26"/>
+          <w:szCs w:val="26"/>
+        </w:rPr>
+      </w:pPr>
+    </w:p>
+    <w:p>
+      <w:pPr>
+        <w:rPr>
+          <w:rFonts w:ascii="Times New Roman" w:hAnsi="Times New Roman" w:cs="Times New Roman"/>
+          <w:sz w:val="26"/>
+          <w:szCs w:val="26"/>
+        </w:rPr>
+      </w:pPr>
+    </w:p>
+    <w:p>
+      <w:pPr>
+        <w:rPr>
+          <w:rFonts w:ascii="Times New Roman" w:hAnsi="Times New Roman" w:cs="Times New Roman"/>
+          <w:sz w:val="26"/>
+          <w:szCs w:val="26"/>
+        </w:rPr>
+      </w:pPr>
+    </w:p>
+    <w:p>
+      <w:pPr>
+        <w:rPr>
+          <w:rFonts w:ascii="Times New Roman" w:hAnsi="Times New Roman" w:cs="Times New Roman"/>
+          <w:sz w:val="26"/>
+          <w:szCs w:val="26"/>
+        </w:rPr>
+      </w:pPr>
+    </w:p>
+    <w:p>
+      <w:pPr>
+        <w:rPr>
+          <w:rFonts w:ascii="Times New Roman" w:hAnsi="Times New Roman" w:cs="Times New Roman"/>
+          <w:sz w:val="26"/>
+          <w:szCs w:val="26"/>
+        </w:rPr>
+      </w:pPr>
+    </w:p>
+    <w:p>
+      <w:pPr>
+        <w:tabs>
+          <w:tab w:val="left" w:pos="1068"/>
+        </w:tabs>
+        <w:rPr>
+          <w:rFonts w:ascii="Times New Roman" w:hAnsi="Times New Roman" w:cs="Times New Roman"/>
+          <w:sz w:val="26"/>
+          <w:szCs w:val="26"/>
+        </w:rPr>
+      </w:pPr>
+      <w:r>
+        <w:rPr>
+          <w:rFonts w:ascii="Times New Roman" w:hAnsi="Times New Roman" w:cs="Times New Roman"/>
+          <w:sz w:val="26"/>
+          <w:szCs w:val="26"/>
+        </w:rPr>
+        <w:t>3:53</w:t>
       </w:r>
     </w:p>
     <w:sectPr>
@@ -8888,6 +9900,119 @@
     </w:lvl>
   </w:abstractNum>
   <w:abstractNum w:abstractNumId="1" w15:restartNumberingAfterBreak="0">
+    <w:nsid w:val="05B77C67"/>
+    <w:multiLevelType w:val="hybridMultilevel"/>
+    <w:tmpl w:val="F3C6AE28"/>
+    <w:lvl w:ilvl="0" w:tplc="40090001">
+      <w:start w:val="1"/>
+      <w:numFmt w:val="bullet"/>
+      <w:lvlText w:val=""/>
+      <w:lvlJc w:val="left"/>
+      <w:pPr>
+        <w:ind w:left="720" w:hanging="360"/>
+      </w:pPr>
+      <w:rPr>
+        <w:rFonts w:ascii="Symbol" w:hAnsi="Symbol" w:hint="default"/>
+      </w:rPr>
+    </w:lvl>
+    <w:lvl w:ilvl="1" w:tplc="40090003" w:tentative="1">
+      <w:start w:val="1"/>
+      <w:numFmt w:val="bullet"/>
+      <w:lvlText w:val="o"/>
+      <w:lvlJc w:val="left"/>
+      <w:pPr>
+        <w:ind w:left="1440" w:hanging="360"/>
+      </w:pPr>
+      <w:rPr>
+        <w:rFonts w:ascii="Courier New" w:hAnsi="Courier New" w:cs="Courier New" w:hint="default"/>
+      </w:rPr>
+    </w:lvl>
+    <w:lvl w:ilvl="2" w:tplc="40090005" w:tentative="1">
+      <w:start w:val="1"/>
+      <w:numFmt w:val="bullet"/>
+      <w:lvlText w:val=""/>
+      <w:lvlJc w:val="left"/>
+      <w:pPr>
+        <w:ind w:left="2160" w:hanging="360"/>
+      </w:pPr>
+      <w:rPr>
+        <w:rFonts w:ascii="Wingdings" w:hAnsi="Wingdings" w:hint="default"/>
+      </w:rPr>
+    </w:lvl>
+    <w:lvl w:ilvl="3" w:tplc="40090001" w:tentative="1">
+      <w:start w:val="1"/>
+      <w:numFmt w:val="bullet"/>
+      <w:lvlText w:val=""/>
+      <w:lvlJc w:val="left"/>
+      <w:pPr>
+        <w:ind w:left="2880" w:hanging="360"/>
+      </w:pPr>
+      <w:rPr>
+        <w:rFonts w:ascii="Symbol" w:hAnsi="Symbol" w:hint="default"/>
+      </w:rPr>
+    </w:lvl>
+    <w:lvl w:ilvl="4" w:tplc="40090003" w:tentative="1">
+      <w:start w:val="1"/>
+      <w:numFmt w:val="bullet"/>
+      <w:lvlText w:val="o"/>
+      <w:lvlJc w:val="left"/>
+      <w:pPr>
+        <w:ind w:left="3600" w:hanging="360"/>
+      </w:pPr>
+      <w:rPr>
+        <w:rFonts w:ascii="Courier New" w:hAnsi="Courier New" w:cs="Courier New" w:hint="default"/>
+      </w:rPr>
+    </w:lvl>
+    <w:lvl w:ilvl="5" w:tplc="40090005" w:tentative="1">
+      <w:start w:val="1"/>
+      <w:numFmt w:val="bullet"/>
+      <w:lvlText w:val=""/>
+      <w:lvlJc w:val="left"/>
+      <w:pPr>
+        <w:ind w:left="4320" w:hanging="360"/>
+      </w:pPr>
+      <w:rPr>
+        <w:rFonts w:ascii="Wingdings" w:hAnsi="Wingdings" w:hint="default"/>
+      </w:rPr>
+    </w:lvl>
+    <w:lvl w:ilvl="6" w:tplc="40090001" w:tentative="1">
+      <w:start w:val="1"/>
+      <w:numFmt w:val="bullet"/>
+      <w:lvlText w:val=""/>
+      <w:lvlJc w:val="left"/>
+      <w:pPr>
+        <w:ind w:left="5040" w:hanging="360"/>
+      </w:pPr>
+      <w:rPr>
+        <w:rFonts w:ascii="Symbol" w:hAnsi="Symbol" w:hint="default"/>
+      </w:rPr>
+    </w:lvl>
+    <w:lvl w:ilvl="7" w:tplc="40090003" w:tentative="1">
+      <w:start w:val="1"/>
+      <w:numFmt w:val="bullet"/>
+      <w:lvlText w:val="o"/>
+      <w:lvlJc w:val="left"/>
+      <w:pPr>
+        <w:ind w:left="5760" w:hanging="360"/>
+      </w:pPr>
+      <w:rPr>
+        <w:rFonts w:ascii="Courier New" w:hAnsi="Courier New" w:cs="Courier New" w:hint="default"/>
+      </w:rPr>
+    </w:lvl>
+    <w:lvl w:ilvl="8" w:tplc="40090005" w:tentative="1">
+      <w:start w:val="1"/>
+      <w:numFmt w:val="bullet"/>
+      <w:lvlText w:val=""/>
+      <w:lvlJc w:val="left"/>
+      <w:pPr>
+        <w:ind w:left="6480" w:hanging="360"/>
+      </w:pPr>
+      <w:rPr>
+        <w:rFonts w:ascii="Wingdings" w:hAnsi="Wingdings" w:hint="default"/>
+      </w:rPr>
+    </w:lvl>
+  </w:abstractNum>
+  <w:abstractNum w:abstractNumId="2" w15:restartNumberingAfterBreak="0">
     <w:nsid w:val="0C4A23EC"/>
     <w:multiLevelType w:val="hybridMultilevel"/>
     <w:tmpl w:val="9566EEBA"/>
@@ -9000,7 +10125,7 @@
       </w:rPr>
     </w:lvl>
   </w:abstractNum>
-  <w:abstractNum w:abstractNumId="2" w15:restartNumberingAfterBreak="0">
+  <w:abstractNum w:abstractNumId="3" w15:restartNumberingAfterBreak="0">
     <w:nsid w:val="20EB0056"/>
     <w:multiLevelType w:val="hybridMultilevel"/>
     <w:tmpl w:val="BDAE3194"/>
@@ -9113,7 +10238,7 @@
       </w:rPr>
     </w:lvl>
   </w:abstractNum>
-  <w:abstractNum w:abstractNumId="3" w15:restartNumberingAfterBreak="0">
+  <w:abstractNum w:abstractNumId="4" w15:restartNumberingAfterBreak="0">
     <w:nsid w:val="220147E1"/>
     <w:multiLevelType w:val="hybridMultilevel"/>
     <w:tmpl w:val="70D64740"/>
@@ -9226,7 +10351,7 @@
       </w:rPr>
     </w:lvl>
   </w:abstractNum>
-  <w:abstractNum w:abstractNumId="4" w15:restartNumberingAfterBreak="0">
+  <w:abstractNum w:abstractNumId="5" w15:restartNumberingAfterBreak="0">
     <w:nsid w:val="4087439B"/>
     <w:multiLevelType w:val="hybridMultilevel"/>
     <w:tmpl w:val="BA3880AE"/>
@@ -9339,7 +10464,7 @@
       </w:rPr>
     </w:lvl>
   </w:abstractNum>
-  <w:abstractNum w:abstractNumId="5" w15:restartNumberingAfterBreak="0">
+  <w:abstractNum w:abstractNumId="6" w15:restartNumberingAfterBreak="0">
     <w:nsid w:val="41C975D1"/>
     <w:multiLevelType w:val="hybridMultilevel"/>
     <w:tmpl w:val="445CD66C"/>
@@ -9452,7 +10577,7 @@
       </w:rPr>
     </w:lvl>
   </w:abstractNum>
-  <w:abstractNum w:abstractNumId="6" w15:restartNumberingAfterBreak="0">
+  <w:abstractNum w:abstractNumId="7" w15:restartNumberingAfterBreak="0">
     <w:nsid w:val="4CF62EAE"/>
     <w:multiLevelType w:val="hybridMultilevel"/>
     <w:tmpl w:val="EEA843A6"/>
@@ -9565,7 +10690,7 @@
       </w:rPr>
     </w:lvl>
   </w:abstractNum>
-  <w:abstractNum w:abstractNumId="7" w15:restartNumberingAfterBreak="0">
+  <w:abstractNum w:abstractNumId="8" w15:restartNumberingAfterBreak="0">
     <w:nsid w:val="4DDF24CB"/>
     <w:multiLevelType w:val="hybridMultilevel"/>
     <w:tmpl w:val="4ED48378"/>
@@ -9678,7 +10803,7 @@
       </w:rPr>
     </w:lvl>
   </w:abstractNum>
-  <w:abstractNum w:abstractNumId="8" w15:restartNumberingAfterBreak="0">
+  <w:abstractNum w:abstractNumId="9" w15:restartNumberingAfterBreak="0">
     <w:nsid w:val="518110C3"/>
     <w:multiLevelType w:val="hybridMultilevel"/>
     <w:tmpl w:val="83C81F48"/>
@@ -9791,7 +10916,7 @@
       </w:rPr>
     </w:lvl>
   </w:abstractNum>
-  <w:abstractNum w:abstractNumId="9" w15:restartNumberingAfterBreak="0">
+  <w:abstractNum w:abstractNumId="10" w15:restartNumberingAfterBreak="0">
     <w:nsid w:val="57D677E2"/>
     <w:multiLevelType w:val="hybridMultilevel"/>
     <w:tmpl w:val="C896B612"/>
@@ -9904,7 +11029,7 @@
       </w:rPr>
     </w:lvl>
   </w:abstractNum>
-  <w:abstractNum w:abstractNumId="10" w15:restartNumberingAfterBreak="0">
+  <w:abstractNum w:abstractNumId="11" w15:restartNumberingAfterBreak="0">
     <w:nsid w:val="63C0020D"/>
     <w:multiLevelType w:val="hybridMultilevel"/>
     <w:tmpl w:val="B56211D2"/>
@@ -10017,7 +11142,7 @@
       </w:rPr>
     </w:lvl>
   </w:abstractNum>
-  <w:abstractNum w:abstractNumId="11" w15:restartNumberingAfterBreak="0">
+  <w:abstractNum w:abstractNumId="12" w15:restartNumberingAfterBreak="0">
     <w:nsid w:val="642818D4"/>
     <w:multiLevelType w:val="hybridMultilevel"/>
     <w:tmpl w:val="DC123360"/>
@@ -10130,7 +11255,7 @@
       </w:rPr>
     </w:lvl>
   </w:abstractNum>
-  <w:abstractNum w:abstractNumId="12" w15:restartNumberingAfterBreak="0">
+  <w:abstractNum w:abstractNumId="13" w15:restartNumberingAfterBreak="0">
     <w:nsid w:val="65E71A93"/>
     <w:multiLevelType w:val="hybridMultilevel"/>
     <w:tmpl w:val="58DC5400"/>
@@ -10243,7 +11368,7 @@
       </w:rPr>
     </w:lvl>
   </w:abstractNum>
-  <w:abstractNum w:abstractNumId="13" w15:restartNumberingAfterBreak="0">
+  <w:abstractNum w:abstractNumId="14" w15:restartNumberingAfterBreak="0">
     <w:nsid w:val="6E5B6756"/>
     <w:multiLevelType w:val="hybridMultilevel"/>
     <w:tmpl w:val="592EB388"/>
@@ -10356,7 +11481,7 @@
       </w:rPr>
     </w:lvl>
   </w:abstractNum>
-  <w:abstractNum w:abstractNumId="14" w15:restartNumberingAfterBreak="0">
+  <w:abstractNum w:abstractNumId="15" w15:restartNumberingAfterBreak="0">
     <w:nsid w:val="75AC18AE"/>
     <w:multiLevelType w:val="hybridMultilevel"/>
     <w:tmpl w:val="0AB05082"/>
@@ -10469,7 +11594,7 @@
       </w:rPr>
     </w:lvl>
   </w:abstractNum>
-  <w:abstractNum w:abstractNumId="15" w15:restartNumberingAfterBreak="0">
+  <w:abstractNum w:abstractNumId="16" w15:restartNumberingAfterBreak="0">
     <w:nsid w:val="76D935DB"/>
     <w:multiLevelType w:val="hybridMultilevel"/>
     <w:tmpl w:val="826E2150"/>
@@ -10583,52 +11708,55 @@
     </w:lvl>
   </w:abstractNum>
   <w:num w:numId="1" w16cid:durableId="1422753255">
-    <w:abstractNumId w:val="7"/>
+    <w:abstractNumId w:val="8"/>
   </w:num>
   <w:num w:numId="2" w16cid:durableId="297489946">
+    <w:abstractNumId w:val="16"/>
+  </w:num>
+  <w:num w:numId="3" w16cid:durableId="1839538533">
+    <w:abstractNumId w:val="12"/>
+  </w:num>
+  <w:num w:numId="4" w16cid:durableId="286857465">
+    <w:abstractNumId w:val="5"/>
+  </w:num>
+  <w:num w:numId="5" w16cid:durableId="573204536">
     <w:abstractNumId w:val="15"/>
   </w:num>
-  <w:num w:numId="3" w16cid:durableId="1839538533">
-    <w:abstractNumId w:val="11"/>
+  <w:num w:numId="6" w16cid:durableId="317728198">
+    <w:abstractNumId w:val="13"/>
   </w:num>
-  <w:num w:numId="4" w16cid:durableId="286857465">
-    <w:abstractNumId w:val="4"/>
-  </w:num>
-  <w:num w:numId="5" w16cid:durableId="573204536">
+  <w:num w:numId="7" w16cid:durableId="308676734">
     <w:abstractNumId w:val="14"/>
   </w:num>
-  <w:num w:numId="6" w16cid:durableId="317728198">
-    <w:abstractNumId w:val="12"/>
-  </w:num>
-  <w:num w:numId="7" w16cid:durableId="308676734">
-    <w:abstractNumId w:val="13"/>
-  </w:num>
   <w:num w:numId="8" w16cid:durableId="1545603707">
-    <w:abstractNumId w:val="5"/>
+    <w:abstractNumId w:val="6"/>
   </w:num>
   <w:num w:numId="9" w16cid:durableId="846595782">
     <w:abstractNumId w:val="0"/>
   </w:num>
   <w:num w:numId="10" w16cid:durableId="11299886">
+    <w:abstractNumId w:val="11"/>
+  </w:num>
+  <w:num w:numId="11" w16cid:durableId="1787968466">
+    <w:abstractNumId w:val="4"/>
+  </w:num>
+  <w:num w:numId="12" w16cid:durableId="1793354721">
     <w:abstractNumId w:val="10"/>
   </w:num>
-  <w:num w:numId="11" w16cid:durableId="1787968466">
+  <w:num w:numId="13" w16cid:durableId="1280645451">
+    <w:abstractNumId w:val="2"/>
+  </w:num>
+  <w:num w:numId="14" w16cid:durableId="1210648704">
+    <w:abstractNumId w:val="7"/>
+  </w:num>
+  <w:num w:numId="15" w16cid:durableId="1840464971">
     <w:abstractNumId w:val="3"/>
   </w:num>
-  <w:num w:numId="12" w16cid:durableId="1793354721">
+  <w:num w:numId="16" w16cid:durableId="290551751">
     <w:abstractNumId w:val="9"/>
   </w:num>
-  <w:num w:numId="13" w16cid:durableId="1280645451">
+  <w:num w:numId="17" w16cid:durableId="2026441494">
     <w:abstractNumId w:val="1"/>
-  </w:num>
-  <w:num w:numId="14" w16cid:durableId="1210648704">
-    <w:abstractNumId w:val="6"/>
-  </w:num>
-  <w:num w:numId="15" w16cid:durableId="1840464971">
-    <w:abstractNumId w:val="2"/>
-  </w:num>
-  <w:num w:numId="16" w16cid:durableId="290551751">
-    <w:abstractNumId w:val="8"/>
   </w:num>
 </w:numbering>
 </file>

</xml_diff>